<commit_message>
Push new resume updates
</commit_message>
<xml_diff>
--- a/resumes/Graham_Harris_Resume.docx
+++ b/resumes/Graham_Harris_Resume.docx
@@ -1397,6 +1397,401 @@
           <w:szCs w:val="20"/>
         </w:rPr>
         <w:t>Developed a Twitter (now X) bot that tweeted once a day, to gain familiarity with project scheduling, YAML development, and API methods.</w:t>
+      </w:r>
+    </w:p>
+    <w:p>
+      <w:pPr>
+        <w:pBdr>
+          <w:bottom w:val="single" w:sz="6" w:space="1" w:color="auto"/>
+        </w:pBdr>
+        <w:spacing w:after="0" w:line="276" w:lineRule="auto"/>
+        <w:rPr>
+          <w:rFonts w:asciiTheme="majorHAnsi" w:hAnsiTheme="majorHAnsi" w:cs="Times New Roman"/>
+          <w:szCs w:val="20"/>
+        </w:rPr>
+      </w:pPr>
+    </w:p>
+    <w:p>
+      <w:pPr>
+        <w:spacing w:after="0" w:line="276" w:lineRule="auto"/>
+        <w:rPr>
+          <w:rFonts w:asciiTheme="majorHAnsi" w:hAnsiTheme="majorHAnsi" w:cs="Times New Roman"/>
+          <w:szCs w:val="20"/>
+        </w:rPr>
+      </w:pPr>
+    </w:p>
+    <w:p>
+      <w:pPr>
+        <w:spacing w:after="0" w:line="276" w:lineRule="auto"/>
+        <w:jc w:val="center"/>
+        <w:rPr>
+          <w:rFonts w:asciiTheme="majorHAnsi" w:hAnsiTheme="majorHAnsi"/>
+          <w:b/>
+          <w:bCs/>
+          <w:sz w:val="32"/>
+          <w:szCs w:val="32"/>
+          <w:u w:val="single"/>
+        </w:rPr>
+      </w:pPr>
+      <w:r>
+        <w:rPr>
+          <w:rFonts w:asciiTheme="majorHAnsi" w:hAnsiTheme="majorHAnsi"/>
+          <w:b/>
+          <w:bCs/>
+          <w:sz w:val="32"/>
+          <w:szCs w:val="32"/>
+          <w:u w:val="single"/>
+        </w:rPr>
+        <w:t>Certifications</w:t>
+      </w:r>
+    </w:p>
+    <w:p>
+      <w:pPr>
+        <w:spacing w:after="0" w:line="276" w:lineRule="auto"/>
+        <w:rPr>
+          <w:rFonts w:asciiTheme="majorHAnsi" w:hAnsiTheme="majorHAnsi" w:cs="Times New Roman"/>
+          <w:szCs w:val="20"/>
+        </w:rPr>
+      </w:pPr>
+      <w:r>
+        <w:rPr>
+          <w:rFonts w:asciiTheme="majorHAnsi" w:hAnsiTheme="majorHAnsi" w:cs="Times New Roman"/>
+          <w:b/>
+          <w:bCs/>
+          <w:szCs w:val="20"/>
+        </w:rPr>
+        <w:t>Microsoft Certified: Azure AI Fundamentals (AI-900)</w:t>
+      </w:r>
+      <w:r>
+        <w:rPr>
+          <w:rFonts w:asciiTheme="majorHAnsi" w:hAnsiTheme="majorHAnsi" w:cs="Times New Roman"/>
+          <w:szCs w:val="20"/>
+        </w:rPr>
+        <w:t xml:space="preserve">, Microsoft </w:t>
+      </w:r>
+      <w:r>
+        <w:rPr>
+          <w:rFonts w:asciiTheme="majorHAnsi" w:hAnsiTheme="majorHAnsi" w:cs="Times New Roman"/>
+          <w:szCs w:val="20"/>
+        </w:rPr>
+        <w:tab/>
+      </w:r>
+      <w:r>
+        <w:rPr>
+          <w:rFonts w:asciiTheme="majorHAnsi" w:hAnsiTheme="majorHAnsi" w:cs="Times New Roman"/>
+          <w:szCs w:val="20"/>
+        </w:rPr>
+        <w:tab/>
+      </w:r>
+      <w:r>
+        <w:rPr>
+          <w:rFonts w:asciiTheme="majorHAnsi" w:hAnsiTheme="majorHAnsi" w:cs="Times New Roman"/>
+          <w:szCs w:val="20"/>
+        </w:rPr>
+        <w:tab/>
+      </w:r>
+      <w:r>
+        <w:rPr>
+          <w:rFonts w:asciiTheme="majorHAnsi" w:hAnsiTheme="majorHAnsi" w:cs="Times New Roman"/>
+          <w:szCs w:val="20"/>
+        </w:rPr>
+        <w:tab/>
+      </w:r>
+      <w:r>
+        <w:rPr>
+          <w:rFonts w:asciiTheme="majorHAnsi" w:hAnsiTheme="majorHAnsi" w:cs="Times New Roman"/>
+          <w:szCs w:val="20"/>
+        </w:rPr>
+        <w:tab/>
+        <w:t xml:space="preserve">           Jan. 2024</w:t>
+      </w:r>
+    </w:p>
+    <w:p>
+      <w:pPr>
+        <w:spacing w:after="0" w:line="276" w:lineRule="auto"/>
+        <w:rPr>
+          <w:rFonts w:asciiTheme="majorHAnsi" w:hAnsiTheme="majorHAnsi" w:cs="Times New Roman"/>
+          <w:szCs w:val="20"/>
+        </w:rPr>
+      </w:pPr>
+      <w:r>
+        <w:rPr>
+          <w:rFonts w:asciiTheme="majorHAnsi" w:hAnsiTheme="majorHAnsi" w:cs="Times New Roman"/>
+          <w:b/>
+          <w:bCs/>
+          <w:szCs w:val="20"/>
+        </w:rPr>
+        <w:t>Capgemini Business Analyst Level 0</w:t>
+      </w:r>
+      <w:r>
+        <w:rPr>
+          <w:rFonts w:asciiTheme="majorHAnsi" w:hAnsiTheme="majorHAnsi" w:cs="Times New Roman"/>
+          <w:szCs w:val="20"/>
+        </w:rPr>
+        <w:t xml:space="preserve">, Capgemini </w:t>
+      </w:r>
+      <w:r>
+        <w:rPr>
+          <w:rFonts w:asciiTheme="majorHAnsi" w:hAnsiTheme="majorHAnsi" w:cs="Times New Roman"/>
+          <w:szCs w:val="20"/>
+        </w:rPr>
+        <w:tab/>
+      </w:r>
+      <w:r>
+        <w:rPr>
+          <w:rFonts w:asciiTheme="majorHAnsi" w:hAnsiTheme="majorHAnsi" w:cs="Times New Roman"/>
+          <w:szCs w:val="20"/>
+        </w:rPr>
+        <w:tab/>
+      </w:r>
+      <w:r>
+        <w:rPr>
+          <w:rFonts w:asciiTheme="majorHAnsi" w:hAnsiTheme="majorHAnsi" w:cs="Times New Roman"/>
+          <w:szCs w:val="20"/>
+        </w:rPr>
+        <w:tab/>
+      </w:r>
+      <w:r>
+        <w:rPr>
+          <w:rFonts w:asciiTheme="majorHAnsi" w:hAnsiTheme="majorHAnsi" w:cs="Times New Roman"/>
+          <w:szCs w:val="20"/>
+        </w:rPr>
+        <w:tab/>
+      </w:r>
+      <w:r>
+        <w:rPr>
+          <w:rFonts w:asciiTheme="majorHAnsi" w:hAnsiTheme="majorHAnsi" w:cs="Times New Roman"/>
+          <w:szCs w:val="20"/>
+        </w:rPr>
+        <w:tab/>
+      </w:r>
+      <w:r>
+        <w:rPr>
+          <w:rFonts w:asciiTheme="majorHAnsi" w:hAnsiTheme="majorHAnsi" w:cs="Times New Roman"/>
+          <w:szCs w:val="20"/>
+        </w:rPr>
+        <w:tab/>
+      </w:r>
+      <w:r>
+        <w:rPr>
+          <w:rFonts w:asciiTheme="majorHAnsi" w:hAnsiTheme="majorHAnsi" w:cs="Times New Roman"/>
+          <w:szCs w:val="20"/>
+        </w:rPr>
+        <w:tab/>
+        <w:t xml:space="preserve">        Sept. 2023</w:t>
+      </w:r>
+    </w:p>
+    <w:p>
+      <w:pPr>
+        <w:spacing w:after="0" w:line="276" w:lineRule="auto"/>
+        <w:rPr>
+          <w:rFonts w:asciiTheme="majorHAnsi" w:hAnsiTheme="majorHAnsi" w:cs="Times New Roman"/>
+          <w:szCs w:val="20"/>
+        </w:rPr>
+      </w:pPr>
+      <w:r>
+        <w:rPr>
+          <w:rFonts w:asciiTheme="majorHAnsi" w:hAnsiTheme="majorHAnsi" w:cs="Times New Roman"/>
+          <w:b/>
+          <w:bCs/>
+          <w:szCs w:val="20"/>
+        </w:rPr>
+        <w:t>Microsoft Certified: Azure Fundamentals (AZ-900)</w:t>
+      </w:r>
+      <w:r>
+        <w:rPr>
+          <w:rFonts w:asciiTheme="majorHAnsi" w:hAnsiTheme="majorHAnsi" w:cs="Times New Roman"/>
+          <w:szCs w:val="20"/>
+        </w:rPr>
+        <w:t xml:space="preserve">, Microsoft </w:t>
+      </w:r>
+      <w:r>
+        <w:rPr>
+          <w:rFonts w:asciiTheme="majorHAnsi" w:hAnsiTheme="majorHAnsi" w:cs="Times New Roman"/>
+          <w:szCs w:val="20"/>
+        </w:rPr>
+        <w:tab/>
+      </w:r>
+      <w:r>
+        <w:rPr>
+          <w:rFonts w:asciiTheme="majorHAnsi" w:hAnsiTheme="majorHAnsi" w:cs="Times New Roman"/>
+          <w:szCs w:val="20"/>
+        </w:rPr>
+        <w:tab/>
+      </w:r>
+      <w:r>
+        <w:rPr>
+          <w:rFonts w:asciiTheme="majorHAnsi" w:hAnsiTheme="majorHAnsi" w:cs="Times New Roman"/>
+          <w:szCs w:val="20"/>
+        </w:rPr>
+        <w:tab/>
+      </w:r>
+      <w:r>
+        <w:rPr>
+          <w:rFonts w:asciiTheme="majorHAnsi" w:hAnsiTheme="majorHAnsi" w:cs="Times New Roman"/>
+          <w:szCs w:val="20"/>
+        </w:rPr>
+        <w:tab/>
+      </w:r>
+      <w:r>
+        <w:rPr>
+          <w:rFonts w:asciiTheme="majorHAnsi" w:hAnsiTheme="majorHAnsi" w:cs="Times New Roman"/>
+          <w:szCs w:val="20"/>
+        </w:rPr>
+        <w:tab/>
+        <w:t xml:space="preserve">          Aug. 2022</w:t>
+      </w:r>
+    </w:p>
+    <w:p>
+      <w:pPr>
+        <w:spacing w:after="0" w:line="276" w:lineRule="auto"/>
+        <w:rPr>
+          <w:rFonts w:asciiTheme="majorHAnsi" w:hAnsiTheme="majorHAnsi" w:cs="Times New Roman"/>
+          <w:szCs w:val="20"/>
+        </w:rPr>
+      </w:pPr>
+      <w:r>
+        <w:rPr>
+          <w:rFonts w:asciiTheme="majorHAnsi" w:hAnsiTheme="majorHAnsi" w:cs="Times New Roman"/>
+          <w:b/>
+          <w:bCs/>
+          <w:szCs w:val="20"/>
+        </w:rPr>
+        <w:t>Professional Scrum Master 1 (PSM1)</w:t>
+      </w:r>
+      <w:r>
+        <w:rPr>
+          <w:rFonts w:asciiTheme="majorHAnsi" w:hAnsiTheme="majorHAnsi" w:cs="Times New Roman"/>
+          <w:szCs w:val="20"/>
+        </w:rPr>
+        <w:t xml:space="preserve">, Scrum.org </w:t>
+      </w:r>
+      <w:r>
+        <w:rPr>
+          <w:rFonts w:asciiTheme="majorHAnsi" w:hAnsiTheme="majorHAnsi" w:cs="Times New Roman"/>
+          <w:szCs w:val="20"/>
+        </w:rPr>
+        <w:tab/>
+      </w:r>
+      <w:r>
+        <w:rPr>
+          <w:rFonts w:asciiTheme="majorHAnsi" w:hAnsiTheme="majorHAnsi" w:cs="Times New Roman"/>
+          <w:szCs w:val="20"/>
+        </w:rPr>
+        <w:tab/>
+      </w:r>
+      <w:r>
+        <w:rPr>
+          <w:rFonts w:asciiTheme="majorHAnsi" w:hAnsiTheme="majorHAnsi" w:cs="Times New Roman"/>
+          <w:szCs w:val="20"/>
+        </w:rPr>
+        <w:tab/>
+      </w:r>
+      <w:r>
+        <w:rPr>
+          <w:rFonts w:asciiTheme="majorHAnsi" w:hAnsiTheme="majorHAnsi" w:cs="Times New Roman"/>
+          <w:szCs w:val="20"/>
+        </w:rPr>
+        <w:tab/>
+      </w:r>
+      <w:r>
+        <w:rPr>
+          <w:rFonts w:asciiTheme="majorHAnsi" w:hAnsiTheme="majorHAnsi" w:cs="Times New Roman"/>
+          <w:szCs w:val="20"/>
+        </w:rPr>
+        <w:tab/>
+      </w:r>
+      <w:r>
+        <w:rPr>
+          <w:rFonts w:asciiTheme="majorHAnsi" w:hAnsiTheme="majorHAnsi" w:cs="Times New Roman"/>
+          <w:szCs w:val="20"/>
+        </w:rPr>
+        <w:tab/>
+      </w:r>
+      <w:r>
+        <w:rPr>
+          <w:rFonts w:asciiTheme="majorHAnsi" w:hAnsiTheme="majorHAnsi" w:cs="Times New Roman"/>
+          <w:szCs w:val="20"/>
+        </w:rPr>
+        <w:tab/>
+        <w:t xml:space="preserve">           July 2022</w:t>
+      </w:r>
+    </w:p>
+    <w:p>
+      <w:pPr>
+        <w:spacing w:after="0" w:line="276" w:lineRule="auto"/>
+        <w:rPr>
+          <w:rFonts w:asciiTheme="majorHAnsi" w:hAnsiTheme="majorHAnsi" w:cs="Times New Roman"/>
+          <w:szCs w:val="20"/>
+        </w:rPr>
+      </w:pPr>
+      <w:r>
+        <w:rPr>
+          <w:rFonts w:asciiTheme="majorHAnsi" w:hAnsiTheme="majorHAnsi" w:cs="Times New Roman"/>
+          <w:b/>
+          <w:bCs/>
+          <w:szCs w:val="20"/>
+        </w:rPr>
+        <w:t>New York State Bartender Certified</w:t>
+      </w:r>
+      <w:r>
+        <w:rPr>
+          <w:rFonts w:asciiTheme="majorHAnsi" w:hAnsiTheme="majorHAnsi" w:cs="Times New Roman"/>
+          <w:szCs w:val="20"/>
+        </w:rPr>
+        <w:t>,</w:t>
+      </w:r>
+      <w:r>
+        <w:rPr>
+          <w:rFonts w:asciiTheme="majorHAnsi" w:hAnsiTheme="majorHAnsi" w:cs="Times New Roman"/>
+          <w:b/>
+          <w:bCs/>
+          <w:szCs w:val="20"/>
+        </w:rPr>
+        <w:t xml:space="preserve"> </w:t>
+      </w:r>
+      <w:r>
+        <w:rPr>
+          <w:rFonts w:asciiTheme="majorHAnsi" w:hAnsiTheme="majorHAnsi" w:cs="Times New Roman"/>
+          <w:szCs w:val="20"/>
+        </w:rPr>
+        <w:t xml:space="preserve">New York Bartending School </w:t>
+      </w:r>
+      <w:r>
+        <w:rPr>
+          <w:rFonts w:asciiTheme="majorHAnsi" w:hAnsiTheme="majorHAnsi" w:cs="Times New Roman"/>
+          <w:szCs w:val="20"/>
+        </w:rPr>
+        <w:tab/>
+      </w:r>
+      <w:r>
+        <w:rPr>
+          <w:rFonts w:asciiTheme="majorHAnsi" w:hAnsiTheme="majorHAnsi" w:cs="Times New Roman"/>
+          <w:szCs w:val="20"/>
+        </w:rPr>
+        <w:tab/>
+      </w:r>
+      <w:r>
+        <w:rPr>
+          <w:rFonts w:asciiTheme="majorHAnsi" w:hAnsiTheme="majorHAnsi" w:cs="Times New Roman"/>
+          <w:szCs w:val="20"/>
+        </w:rPr>
+        <w:tab/>
+      </w:r>
+      <w:r>
+        <w:rPr>
+          <w:rFonts w:asciiTheme="majorHAnsi" w:hAnsiTheme="majorHAnsi" w:cs="Times New Roman"/>
+          <w:szCs w:val="20"/>
+        </w:rPr>
+        <w:tab/>
+      </w:r>
+      <w:r>
+        <w:rPr>
+          <w:rFonts w:asciiTheme="majorHAnsi" w:hAnsiTheme="majorHAnsi" w:cs="Times New Roman"/>
+          <w:szCs w:val="20"/>
+        </w:rPr>
+        <w:tab/>
+        <w:t xml:space="preserve">           Jan. 2020</w:t>
       </w:r>
     </w:p>
     <w:p>
@@ -2755,6 +3150,7 @@
   <w:style w:type="character" w:default="1" w:styleId="DefaultParagraphFont">
     <w:name w:val="Default Paragraph Font"/>
     <w:uiPriority w:val="1"/>
+    <w:semiHidden/>
     <w:unhideWhenUsed/>
   </w:style>
   <w:style w:type="table" w:default="1" w:styleId="TableNormal">

</xml_diff>